<commit_message>
Updated documentation for release to eCommunities.
Signed-off-by: Kyle Hunt <kylehunt@hawaii.edu>
</commit_message>
<xml_diff>
--- a/docs/CPOS Translator Data Flow.docx
+++ b/docs/CPOS Translator Data Flow.docx
@@ -5,6 +5,109 @@
     <w:p>
       <w:bookmarkStart w:id="0" w:name="_GoBack"/>
       <w:bookmarkEnd w:id="0"/>
+      <w:r>
+        <w:rPr>
+          <w:noProof/>
+        </w:rPr>
+        <mc:AlternateContent>
+          <mc:Choice Requires="wps">
+            <w:drawing>
+              <wp:anchor distT="0" distB="0" distL="114300" distR="114300" simplePos="0" relativeHeight="251711488" behindDoc="0" locked="0" layoutInCell="1" allowOverlap="1" wp14:anchorId="233A466E" wp14:editId="0DACBF02">
+                <wp:simplePos x="0" y="0"/>
+                <wp:positionH relativeFrom="column">
+                  <wp:posOffset>6335395</wp:posOffset>
+                </wp:positionH>
+                <wp:positionV relativeFrom="paragraph">
+                  <wp:posOffset>1397635</wp:posOffset>
+                </wp:positionV>
+                <wp:extent cx="786765" cy="574675"/>
+                <wp:effectExtent l="0" t="0" r="0" b="0"/>
+                <wp:wrapNone/>
+                <wp:docPr id="19" name="Text Box 19"/>
+                <wp:cNvGraphicFramePr/>
+                <a:graphic xmlns:a="http://schemas.openxmlformats.org/drawingml/2006/main">
+                  <a:graphicData uri="http://schemas.microsoft.com/office/word/2010/wordprocessingShape">
+                    <wps:wsp>
+                      <wps:cNvSpPr txBox="1"/>
+                      <wps:spPr>
+                        <a:xfrm>
+                          <a:off x="0" y="0"/>
+                          <a:ext cx="786765" cy="574675"/>
+                        </a:xfrm>
+                        <a:prstGeom prst="rect">
+                          <a:avLst/>
+                        </a:prstGeom>
+                        <a:noFill/>
+                        <a:ln w="6350">
+                          <a:noFill/>
+                        </a:ln>
+                      </wps:spPr>
+                      <wps:txbx>
+                        <w:txbxContent>
+                          <w:p>
+                            <w:pPr>
+                              <w:jc w:val="center"/>
+                              <w:rPr>
+                                <w:sz w:val="18"/>
+                              </w:rPr>
+                            </w:pPr>
+                            <w:r>
+                              <w:rPr>
+                                <w:sz w:val="18"/>
+                              </w:rPr>
+                              <w:t>Call Degree Audit Interface</w:t>
+                            </w:r>
+                          </w:p>
+                        </w:txbxContent>
+                      </wps:txbx>
+                      <wps:bodyPr rot="0" spcFirstLastPara="0" vertOverflow="overflow" horzOverflow="overflow" vert="horz" wrap="square" lIns="91440" tIns="45720" rIns="91440" bIns="45720" numCol="1" spcCol="0" rtlCol="0" fromWordArt="0" anchor="t" anchorCtr="0" forceAA="0" compatLnSpc="1">
+                        <a:prstTxWarp prst="textNoShape">
+                          <a:avLst/>
+                        </a:prstTxWarp>
+                        <a:noAutofit/>
+                      </wps:bodyPr>
+                    </wps:wsp>
+                  </a:graphicData>
+                </a:graphic>
+                <wp14:sizeRelH relativeFrom="margin">
+                  <wp14:pctWidth>0</wp14:pctWidth>
+                </wp14:sizeRelH>
+                <wp14:sizeRelV relativeFrom="margin">
+                  <wp14:pctHeight>0</wp14:pctHeight>
+                </wp14:sizeRelV>
+              </wp:anchor>
+            </w:drawing>
+          </mc:Choice>
+          <mc:Fallback>
+            <w:pict>
+              <v:shapetype w14:anchorId="233A466E" id="_x0000_t202" coordsize="21600,21600" o:spt="202" path="m,l,21600r21600,l21600,xe">
+                <v:stroke joinstyle="miter"/>
+                <v:path gradientshapeok="t" o:connecttype="rect"/>
+              </v:shapetype>
+              <v:shape id="Text Box 19" o:spid="_x0000_s1026" type="#_x0000_t202" style="position:absolute;margin-left:498.85pt;margin-top:110.05pt;width:61.95pt;height:45.25pt;z-index:251711488;visibility:visible;mso-wrap-style:square;mso-width-percent:0;mso-height-percent:0;mso-wrap-distance-left:9pt;mso-wrap-distance-top:0;mso-wrap-distance-right:9pt;mso-wrap-distance-bottom:0;mso-position-horizontal:absolute;mso-position-horizontal-relative:text;mso-position-vertical:absolute;mso-position-vertical-relative:text;mso-width-percent:0;mso-height-percent:0;mso-width-relative:margin;mso-height-relative:margin;v-text-anchor:top" o:gfxdata="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" filled="f" stroked="f" strokeweight=".5pt">
+                <v:textbox>
+                  <w:txbxContent>
+                    <w:p>
+                      <w:pPr>
+                        <w:jc w:val="center"/>
+                        <w:rPr>
+                          <w:sz w:val="18"/>
+                        </w:rPr>
+                      </w:pPr>
+                      <w:r>
+                        <w:rPr>
+                          <w:sz w:val="18"/>
+                        </w:rPr>
+                        <w:t>Call Degree Audit Interface</w:t>
+                      </w:r>
+                    </w:p>
+                  </w:txbxContent>
+                </v:textbox>
+              </v:shape>
+            </w:pict>
+          </mc:Fallback>
+        </mc:AlternateContent>
+      </w:r>
       <w:r>
         <w:rPr>
           <w:noProof/>
@@ -83,11 +186,7 @@
           </mc:Choice>
           <mc:Fallback>
             <w:pict>
-              <v:shapetype w14:anchorId="47DE4DC7" id="_x0000_t202" coordsize="21600,21600" o:spt="202" path="m,l,21600r21600,l21600,xe">
-                <v:stroke joinstyle="miter"/>
-                <v:path gradientshapeok="t" o:connecttype="rect"/>
-              </v:shapetype>
-              <v:shape id="Text Box 24" o:spid="_x0000_s1026" type="#_x0000_t202" style="position:absolute;margin-left:380.65pt;margin-top:108.7pt;width:54pt;height:45.25pt;z-index:251704320;visibility:visible;mso-wrap-style:square;mso-height-percent:0;mso-wrap-distance-left:9pt;mso-wrap-distance-top:0;mso-wrap-distance-right:9pt;mso-wrap-distance-bottom:0;mso-position-horizontal:absolute;mso-position-horizontal-relative:text;mso-position-vertical:absolute;mso-position-vertical-relative:text;mso-height-percent:0;mso-height-relative:margin;v-text-anchor:top" o:gfxdata="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" filled="f" stroked="f" strokeweight=".5pt">
+              <v:shape w14:anchorId="47DE4DC7" id="Text Box 24" o:spid="_x0000_s1027" type="#_x0000_t202" style="position:absolute;margin-left:380.65pt;margin-top:108.7pt;width:54pt;height:45.25pt;z-index:251704320;visibility:visible;mso-wrap-style:square;mso-height-percent:0;mso-wrap-distance-left:9pt;mso-wrap-distance-top:0;mso-wrap-distance-right:9pt;mso-wrap-distance-bottom:0;mso-position-horizontal:absolute;mso-position-horizontal-relative:text;mso-position-vertical:absolute;mso-position-vertical-relative:text;mso-height-percent:0;mso-height-relative:margin;v-text-anchor:top" o:gfxdata="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" filled="f" stroked="f" strokeweight=".5pt">
                 <v:textbox>
                   <w:txbxContent>
                     <w:p>
@@ -212,7 +311,7 @@
           </mc:Choice>
           <mc:Fallback>
             <w:pict>
-              <v:shape id="Cloud 4" o:spid="_x0000_s1027" style="position:absolute;margin-left:310.45pt;margin-top:148.2pt;width:83.25pt;height:67.7pt;z-index:251709440;visibility:visible;mso-wrap-style:square;mso-width-percent:0;mso-height-percent:0;mso-wrap-distance-left:9pt;mso-wrap-distance-top:0;mso-wrap-distance-right:9pt;mso-wrap-distance-bottom:0;mso-position-horizontal:absolute;mso-position-horizontal-relative:text;mso-position-vertical:absolute;mso-position-vertical-relative:text;mso-width-percent:0;mso-height-percent:0;mso-width-relative:margin;mso-height-relative:margin;v-text-anchor:middle" coordsize="43200,43200" o:spt="100" o:gfxdata="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" adj="-11796480,,5400" path="m3900,14370c3629,11657,4261,8921,5623,6907,7775,3726,11264,3017,14005,5202,15678,909,19914,22,22456,3432,23097,1683,24328,474,25749,200v1564,-302,3126,570,4084,2281c31215,267,33501,-460,35463,690v1495,876,2567,2710,2855,4886c40046,6218,41422,7998,41982,10318v407,1684,349,3513,-164,5142c43079,17694,43520,20590,43016,23322v-670,3632,-2888,6352,-5612,6882c37391,32471,36658,34621,35395,36101v-1919,2249,-4691,2538,-6840,714c27860,39948,25999,42343,23667,43106v-2748,899,-5616,-633,-7187,-3840c12772,42310,7956,40599,5804,35472,3690,35809,1705,34024,1110,31250,679,29243,1060,27077,2113,25551,619,24354,-213,22057,-5,19704,239,16949,1845,14791,3863,14507v12,-46,25,-91,37,-137xem4693,26177nfc3809,26271,2925,25993,2160,25380t4768,9519nfc6573,35092,6200,35220,5820,35280t10658,3810nfc16211,38544,15987,37961,15810,37350m28827,34751nfc28788,35398,28698,36038,28560,36660m34129,22954nfc36133,24282,37398,27058,37380,30090m41798,15354nfc41473,16386,40978,17302,40350,18030m38324,5426nfc38379,5843,38405,6266,38400,6690m29078,3952nfc29267,3369,29516,2826,29820,2340m22141,4720nfc22218,4238,22339,3771,22500,3330m14000,5192nfc14472,5568,14908,6021,15300,6540m4127,15789nfc4024,15325,3948,14851,3900,14370e" fillcolor="#fbe4d5 [661]" strokecolor="black [3200]">
+              <v:shape id="Cloud 4" o:spid="_x0000_s1028" style="position:absolute;margin-left:310.45pt;margin-top:148.2pt;width:83.25pt;height:67.7pt;z-index:251709440;visibility:visible;mso-wrap-style:square;mso-width-percent:0;mso-height-percent:0;mso-wrap-distance-left:9pt;mso-wrap-distance-top:0;mso-wrap-distance-right:9pt;mso-wrap-distance-bottom:0;mso-position-horizontal:absolute;mso-position-horizontal-relative:text;mso-position-vertical:absolute;mso-position-vertical-relative:text;mso-width-percent:0;mso-height-percent:0;mso-width-relative:margin;mso-height-relative:margin;v-text-anchor:middle" coordsize="43200,43200" o:spt="100" o:gfxdata="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" adj="-11796480,,5400" path="m3900,14370c3629,11657,4261,8921,5623,6907,7775,3726,11264,3017,14005,5202,15678,909,19914,22,22456,3432,23097,1683,24328,474,25749,200v1564,-302,3126,570,4084,2281c31215,267,33501,-460,35463,690v1495,876,2567,2710,2855,4886c40046,6218,41422,7998,41982,10318v407,1684,349,3513,-164,5142c43079,17694,43520,20590,43016,23322v-670,3632,-2888,6352,-5612,6882c37391,32471,36658,34621,35395,36101v-1919,2249,-4691,2538,-6840,714c27860,39948,25999,42343,23667,43106v-2748,899,-5616,-633,-7187,-3840c12772,42310,7956,40599,5804,35472,3690,35809,1705,34024,1110,31250,679,29243,1060,27077,2113,25551,619,24354,-213,22057,-5,19704,239,16949,1845,14791,3863,14507v12,-46,25,-91,37,-137xem4693,26177nfc3809,26271,2925,25993,2160,25380t4768,9519nfc6573,35092,6200,35220,5820,35280t10658,3810nfc16211,38544,15987,37961,15810,37350m28827,34751nfc28788,35398,28698,36038,28560,36660m34129,22954nfc36133,24282,37398,27058,37380,30090m41798,15354nfc41473,16386,40978,17302,40350,18030m38324,5426nfc38379,5843,38405,6266,38400,6690m29078,3952nfc29267,3369,29516,2826,29820,2340m22141,4720nfc22218,4238,22339,3771,22500,3330m14000,5192nfc14472,5568,14908,6021,15300,6540m4127,15789nfc4024,15325,3948,14851,3900,14370e" fillcolor="#fbe4d5 [661]" strokecolor="black [3200]">
                 <v:stroke joinstyle="round"/>
                 <v:formulas/>
                 <v:path arrowok="t" o:connecttype="custom" o:connectlocs="114856,520989;52864,505127;169556,694579;142438,702162;403282,777991;386933,743360;705511,691633;698976,729627;835272,456843;914837,598868;1022963,305584;987524,358843;937940,107991;939800,133148;711654,78655;729813,46572;541878,93940;550664,66275;342635,103334;374452,130163;101004,314241;95448,286000" o:connectangles="0,0,0,0,0,0,0,0,0,0,0,0,0,0,0,0,0,0,0,0,0,0" textboxrect="0,0,43200,43200"/>
@@ -312,7 +411,7 @@
           </mc:Choice>
           <mc:Fallback>
             <w:pict>
-              <v:shape w14:anchorId="2EBCB6F2" id="Text Box 26" o:spid="_x0000_s1028" type="#_x0000_t202" style="position:absolute;margin-left:262.9pt;margin-top:203.8pt;width:54pt;height:45.25pt;z-index:251708416;visibility:visible;mso-wrap-style:square;mso-height-percent:0;mso-wrap-distance-left:9pt;mso-wrap-distance-top:0;mso-wrap-distance-right:9pt;mso-wrap-distance-bottom:0;mso-position-horizontal:absolute;mso-position-horizontal-relative:text;mso-position-vertical:absolute;mso-position-vertical-relative:text;mso-height-percent:0;mso-height-relative:margin;v-text-anchor:top" o:gfxdata="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" filled="f" stroked="f" strokeweight=".5pt">
+              <v:shape w14:anchorId="2EBCB6F2" id="Text Box 26" o:spid="_x0000_s1029" type="#_x0000_t202" style="position:absolute;margin-left:262.9pt;margin-top:203.8pt;width:54pt;height:45.25pt;z-index:251708416;visibility:visible;mso-wrap-style:square;mso-height-percent:0;mso-wrap-distance-left:9pt;mso-wrap-distance-top:0;mso-wrap-distance-right:9pt;mso-wrap-distance-bottom:0;mso-position-horizontal:absolute;mso-position-horizontal-relative:text;mso-position-vertical:absolute;mso-position-vertical-relative:text;mso-height-percent:0;mso-height-relative:margin;v-text-anchor:top" o:gfxdata="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" filled="f" stroked="f" strokeweight=".5pt">
                 <v:textbox>
                   <w:txbxContent>
                     <w:p>
@@ -420,7 +519,7 @@
           </mc:Choice>
           <mc:Fallback>
             <w:pict>
-              <v:shape w14:anchorId="7B3DB631" id="Text Box 25" o:spid="_x0000_s1029" type="#_x0000_t202" style="position:absolute;margin-left:374.15pt;margin-top:204.85pt;width:54pt;height:45.25pt;z-index:251706368;visibility:visible;mso-wrap-style:square;mso-height-percent:0;mso-wrap-distance-left:9pt;mso-wrap-distance-top:0;mso-wrap-distance-right:9pt;mso-wrap-distance-bottom:0;mso-position-horizontal:absolute;mso-position-horizontal-relative:text;mso-position-vertical:absolute;mso-position-vertical-relative:text;mso-height-percent:0;mso-height-relative:margin;v-text-anchor:top" o:gfxdata="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" filled="f" stroked="f" strokeweight=".5pt">
+              <v:shape w14:anchorId="7B3DB631" id="Text Box 25" o:spid="_x0000_s1030" type="#_x0000_t202" style="position:absolute;margin-left:374.15pt;margin-top:204.85pt;width:54pt;height:45.25pt;z-index:251706368;visibility:visible;mso-wrap-style:square;mso-height-percent:0;mso-wrap-distance-left:9pt;mso-wrap-distance-top:0;mso-wrap-distance-right:9pt;mso-wrap-distance-bottom:0;mso-position-horizontal:absolute;mso-position-horizontal-relative:text;mso-position-vertical:absolute;mso-position-vertical-relative:text;mso-height-percent:0;mso-height-relative:margin;v-text-anchor:top" o:gfxdata="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" filled="f" stroked="f" strokeweight=".5pt">
                 <v:textbox>
                   <w:txbxContent>
                     <w:p>
@@ -692,7 +791,7 @@
                 <v:stroke joinstyle="miter"/>
                 <v:path gradientshapeok="t" o:connecttype="rect"/>
               </v:shapetype>
-              <v:shape id="Flowchart: Process 3" o:spid="_x0000_s1030" type="#_x0000_t109" style="position:absolute;margin-left:419.55pt;margin-top:153.65pt;width:90.25pt;height:53.15pt;z-index:251662336;visibility:visible;mso-wrap-style:square;mso-width-percent:0;mso-height-percent:0;mso-wrap-distance-left:9pt;mso-wrap-distance-top:0;mso-wrap-distance-right:9pt;mso-wrap-distance-bottom:0;mso-position-horizontal:absolute;mso-position-horizontal-relative:text;mso-position-vertical:absolute;mso-position-vertical-relative:text;mso-width-percent:0;mso-height-percent:0;mso-width-relative:margin;mso-height-relative:margin;v-text-anchor:middle" o:gfxdata="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" fillcolor="#e2efd9 [665]" strokecolor="black [3200]" strokeweight="1pt">
+              <v:shape id="Flowchart: Process 3" o:spid="_x0000_s1031" type="#_x0000_t109" style="position:absolute;margin-left:419.55pt;margin-top:153.65pt;width:90.25pt;height:53.15pt;z-index:251662336;visibility:visible;mso-wrap-style:square;mso-width-percent:0;mso-height-percent:0;mso-wrap-distance-left:9pt;mso-wrap-distance-top:0;mso-wrap-distance-right:9pt;mso-wrap-distance-bottom:0;mso-position-horizontal:absolute;mso-position-horizontal-relative:text;mso-position-vertical:absolute;mso-position-vertical-relative:text;mso-width-percent:0;mso-height-percent:0;mso-width-relative:margin;mso-height-relative:margin;v-text-anchor:middle" o:gfxdata="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" fillcolor="#e2efd9 [665]" strokecolor="black [3200]" strokeweight="1pt">
                 <v:textbox>
                   <w:txbxContent>
                     <w:p>
@@ -870,7 +969,7 @@
               <v:shapetype w14:anchorId="3FD5F296" id="_x0000_t132" coordsize="21600,21600" o:spt="132" path="m10800,qx,3391l,18209qy10800,21600,21600,18209l21600,3391qy10800,xem,3391nfqy10800,6782,21600,3391e">
                 <v:path o:extrusionok="f" gradientshapeok="t" o:connecttype="custom" o:connectlocs="10800,6782;10800,0;0,10800;10800,21600;21600,10800" o:connectangles="270,270,180,90,0" textboxrect="0,6782,21600,18209"/>
               </v:shapetype>
-              <v:shape id="Flowchart: Magnetic Disk 5" o:spid="_x0000_s1031" type="#_x0000_t132" style="position:absolute;margin-left:663.05pt;margin-top:144.05pt;width:75.75pt;height:75.2pt;z-index:251666432;visibility:visible;mso-wrap-style:square;mso-wrap-distance-left:9pt;mso-wrap-distance-top:0;mso-wrap-distance-right:9pt;mso-wrap-distance-bottom:0;mso-position-horizontal:absolute;mso-position-horizontal-relative:text;mso-position-vertical:absolute;mso-position-vertical-relative:text;v-text-anchor:middle" o:gfxdata="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" fillcolor="#fff2cc [663]" strokecolor="black [3200]" strokeweight="1pt">
+              <v:shape id="Flowchart: Magnetic Disk 5" o:spid="_x0000_s1032" type="#_x0000_t132" style="position:absolute;margin-left:663.05pt;margin-top:144.05pt;width:75.75pt;height:75.2pt;z-index:251666432;visibility:visible;mso-wrap-style:square;mso-wrap-distance-left:9pt;mso-wrap-distance-top:0;mso-wrap-distance-right:9pt;mso-wrap-distance-bottom:0;mso-position-horizontal:absolute;mso-position-horizontal-relative:text;mso-position-vertical:absolute;mso-position-vertical-relative:text;v-text-anchor:middle" o:gfxdata="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" fillcolor="#fff2cc [663]" strokecolor="black [3200]" strokeweight="1pt">
                 <v:stroke joinstyle="miter"/>
                 <v:textbox>
                   <w:txbxContent>
@@ -1099,104 +1198,12 @@
           </mc:Choice>
           <mc:Fallback>
             <w:pict>
-              <v:shape w14:anchorId="24F9CC17" id="Straight Arrow Connector 10" o:spid="_x0000_s1026" type="#_x0000_t32" style="position:absolute;margin-left:636.8pt;margin-top:154.2pt;width:26.3pt;height:7.75pt;z-index:251675648;visibility:visible;mso-wrap-style:square;mso-width-percent:0;mso-height-percent:0;mso-wrap-distance-left:9pt;mso-wrap-distance-top:0;mso-wrap-distance-right:9pt;mso-wrap-distance-bottom:0;mso-position-horizontal:absolute;mso-position-horizontal-relative:text;mso-position-vertical:absolute;mso-position-vertical-relative:text;mso-width-percent:0;mso-height-percent:0;mso-width-relative:margin;mso-height-relative:margin" o:gfxdata="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" strokecolor="black [3200]" strokeweight=".5pt">
+              <v:shapetype w14:anchorId="6D0741B3" id="_x0000_t32" coordsize="21600,21600" o:spt="32" o:oned="t" path="m,l21600,21600e" filled="f">
+                <v:path arrowok="t" fillok="f" o:connecttype="none"/>
+                <o:lock v:ext="edit" shapetype="t"/>
+              </v:shapetype>
+              <v:shape id="Straight Arrow Connector 10" o:spid="_x0000_s1026" type="#_x0000_t32" style="position:absolute;margin-left:636.8pt;margin-top:154.2pt;width:26.3pt;height:7.75pt;z-index:251675648;visibility:visible;mso-wrap-style:square;mso-width-percent:0;mso-height-percent:0;mso-wrap-distance-left:9pt;mso-wrap-distance-top:0;mso-wrap-distance-right:9pt;mso-wrap-distance-bottom:0;mso-position-horizontal:absolute;mso-position-horizontal-relative:text;mso-position-vertical:absolute;mso-position-vertical-relative:text;mso-width-percent:0;mso-height-percent:0;mso-width-relative:margin;mso-height-relative:margin" o:gfxdata="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" strokecolor="black [3200]" strokeweight=".5pt">
                 <v:stroke endarrow="block" joinstyle="miter"/>
-              </v:shape>
-            </w:pict>
-          </mc:Fallback>
-        </mc:AlternateContent>
-      </w:r>
-      <w:r>
-        <w:rPr>
-          <w:noProof/>
-        </w:rPr>
-        <mc:AlternateContent>
-          <mc:Choice Requires="wps">
-            <w:drawing>
-              <wp:anchor distT="0" distB="0" distL="114300" distR="114300" simplePos="0" relativeHeight="251686912" behindDoc="0" locked="0" layoutInCell="1" allowOverlap="1" wp14:anchorId="5634C9F9" wp14:editId="42352F4C">
-                <wp:simplePos x="0" y="0"/>
-                <wp:positionH relativeFrom="column">
-                  <wp:posOffset>6372860</wp:posOffset>
-                </wp:positionH>
-                <wp:positionV relativeFrom="paragraph">
-                  <wp:posOffset>1423670</wp:posOffset>
-                </wp:positionV>
-                <wp:extent cx="685800" cy="574675"/>
-                <wp:effectExtent l="0" t="0" r="0" b="0"/>
-                <wp:wrapNone/>
-                <wp:docPr id="16" name="Text Box 16"/>
-                <wp:cNvGraphicFramePr/>
-                <a:graphic xmlns:a="http://schemas.openxmlformats.org/drawingml/2006/main">
-                  <a:graphicData uri="http://schemas.microsoft.com/office/word/2010/wordprocessingShape">
-                    <wps:wsp>
-                      <wps:cNvSpPr txBox="1"/>
-                      <wps:spPr>
-                        <a:xfrm>
-                          <a:off x="0" y="0"/>
-                          <a:ext cx="685800" cy="574675"/>
-                        </a:xfrm>
-                        <a:prstGeom prst="rect">
-                          <a:avLst/>
-                        </a:prstGeom>
-                        <a:noFill/>
-                        <a:ln w="6350">
-                          <a:noFill/>
-                        </a:ln>
-                      </wps:spPr>
-                      <wps:txbx>
-                        <w:txbxContent>
-                          <w:p>
-                            <w:pPr>
-                              <w:jc w:val="center"/>
-                              <w:rPr>
-                                <w:sz w:val="18"/>
-                              </w:rPr>
-                            </w:pPr>
-                            <w:r>
-                              <w:rPr>
-                                <w:sz w:val="18"/>
-                              </w:rPr>
-                              <w:t>Converts to JSON Payload</w:t>
-                            </w:r>
-                          </w:p>
-                        </w:txbxContent>
-                      </wps:txbx>
-                      <wps:bodyPr rot="0" spcFirstLastPara="0" vertOverflow="overflow" horzOverflow="overflow" vert="horz" wrap="square" lIns="91440" tIns="45720" rIns="91440" bIns="45720" numCol="1" spcCol="0" rtlCol="0" fromWordArt="0" anchor="t" anchorCtr="0" forceAA="0" compatLnSpc="1">
-                        <a:prstTxWarp prst="textNoShape">
-                          <a:avLst/>
-                        </a:prstTxWarp>
-                        <a:noAutofit/>
-                      </wps:bodyPr>
-                    </wps:wsp>
-                  </a:graphicData>
-                </a:graphic>
-                <wp14:sizeRelV relativeFrom="margin">
-                  <wp14:pctHeight>0</wp14:pctHeight>
-                </wp14:sizeRelV>
-              </wp:anchor>
-            </w:drawing>
-          </mc:Choice>
-          <mc:Fallback>
-            <w:pict>
-              <v:shape w14:anchorId="5634C9F9" id="Text Box 16" o:spid="_x0000_s1032" type="#_x0000_t202" style="position:absolute;margin-left:501.8pt;margin-top:112.1pt;width:54pt;height:45.25pt;z-index:251686912;visibility:visible;mso-wrap-style:square;mso-height-percent:0;mso-wrap-distance-left:9pt;mso-wrap-distance-top:0;mso-wrap-distance-right:9pt;mso-wrap-distance-bottom:0;mso-position-horizontal:absolute;mso-position-horizontal-relative:text;mso-position-vertical:absolute;mso-position-vertical-relative:text;mso-height-percent:0;mso-height-relative:margin;v-text-anchor:top" o:gfxdata="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" filled="f" stroked="f" strokeweight=".5pt">
-                <v:textbox>
-                  <w:txbxContent>
-                    <w:p>
-                      <w:pPr>
-                        <w:jc w:val="center"/>
-                        <w:rPr>
-                          <w:sz w:val="18"/>
-                        </w:rPr>
-                      </w:pPr>
-                      <w:r>
-                        <w:rPr>
-                          <w:sz w:val="18"/>
-                        </w:rPr>
-                        <w:t>Converts to JSON Payload</w:t>
-                      </w:r>
-                    </w:p>
-                  </w:txbxContent>
-                </v:textbox>
               </v:shape>
             </w:pict>
           </mc:Fallback>
@@ -2785,7 +2792,7 @@
   <w:style w:type="paragraph" w:default="1" w:styleId="Normal">
     <w:name w:val="Normal"/>
     <w:qFormat/>
-    <w:rsid w:val="00BD05FA"/>
+    <w:rsid w:val="00862DD6"/>
   </w:style>
   <w:style w:type="character" w:default="1" w:styleId="DefaultParagraphFont">
     <w:name w:val="Default Paragraph Font"/>
@@ -3092,7 +3099,7 @@
 </file>
 
 <file path=customXml/itemProps1.xml><?xml version="1.0" encoding="utf-8"?>
-<ds:datastoreItem xmlns:ds="http://schemas.openxmlformats.org/officeDocument/2006/customXml" ds:itemID="{7C4BE4EA-8505-439F-BCB3-53CB8F45ADE2}">
+<ds:datastoreItem xmlns:ds="http://schemas.openxmlformats.org/officeDocument/2006/customXml" ds:itemID="{8806EB9C-7C78-4DA5-88ED-DBF20020D153}">
   <ds:schemaRefs>
     <ds:schemaRef ds:uri="http://schemas.openxmlformats.org/officeDocument/2006/bibliography"/>
   </ds:schemaRefs>

</xml_diff>